<commit_message>
MFY auto commit at 21/11/2021 14:40:33
</commit_message>
<xml_diff>
--- a/5) Data Communication and Networks_BM/Theroy/Assignement/Muhammad Fahad_FA19-BSSE-0014_.docx
+++ b/5) Data Communication and Networks_BM/Theroy/Assignement/Muhammad Fahad_FA19-BSSE-0014_.docx
@@ -2,303 +2,792 @@
 <file path=word/document.xml><?xml version="1.0" encoding="utf-8"?>
 <w:document xmlns:wpc="http://schemas.microsoft.com/office/word/2010/wordprocessingCanvas" xmlns:mc="http://schemas.openxmlformats.org/markup-compatibility/2006" xmlns:o="urn:schemas-microsoft-com:office:office" xmlns:r="http://schemas.openxmlformats.org/officeDocument/2006/relationships" xmlns:m="http://schemas.openxmlformats.org/officeDocument/2006/math" xmlns:v="urn:schemas-microsoft-com:vml" xmlns:wp14="http://schemas.microsoft.com/office/word/2010/wordprocessingDrawing" xmlns:wp="http://schemas.openxmlformats.org/drawingml/2006/wordprocessingDrawing" xmlns:w10="urn:schemas-microsoft-com:office:word" xmlns:w="http://schemas.openxmlformats.org/wordprocessingml/2006/main" xmlns:w14="http://schemas.microsoft.com/office/word/2010/wordml" xmlns:w15="http://schemas.microsoft.com/office/word/2012/wordml" xmlns:wpg="http://schemas.microsoft.com/office/word/2010/wordprocessingGroup" xmlns:wpi="http://schemas.microsoft.com/office/word/2010/wordprocessingInk" xmlns:wne="http://schemas.microsoft.com/office/word/2006/wordml" xmlns:wps="http://schemas.microsoft.com/office/word/2010/wordprocessingShape" mc:Ignorable="w14 w15 wp14">
   <w:body>
-    <w:p>
+    <w:p/>
+    <w:p/>
+    <w:p/>
+    <w:p>
+      <w:pPr>
+        <w:tabs>
+          <w:tab w:val="left" w:pos="4650"/>
+        </w:tabs>
+        <w:jc w:val="center"/>
+        <w:rPr>
+          <w:rFonts w:ascii="Times New Roman" w:hAnsi="Times New Roman" w:cs="Times New Roman"/>
+          <w:b/>
+          <w:sz w:val="44"/>
+          <w:szCs w:val="44"/>
+        </w:rPr>
+      </w:pPr>
+    </w:p>
+    <w:p>
+      <w:pPr>
+        <w:tabs>
+          <w:tab w:val="left" w:pos="4650"/>
+        </w:tabs>
+        <w:jc w:val="center"/>
+        <w:rPr>
+          <w:rFonts w:ascii="Times New Roman" w:hAnsi="Times New Roman" w:cs="Times New Roman"/>
+          <w:b/>
+          <w:sz w:val="44"/>
+          <w:szCs w:val="44"/>
+        </w:rPr>
+      </w:pPr>
       <w:bookmarkStart w:id="0" w:name="_GoBack"/>
       <w:bookmarkEnd w:id="0"/>
+    </w:p>
+    <w:p>
+      <w:pPr>
+        <w:tabs>
+          <w:tab w:val="left" w:pos="4650"/>
+        </w:tabs>
+        <w:jc w:val="center"/>
+        <w:rPr>
+          <w:rFonts w:ascii="Times New Roman" w:hAnsi="Times New Roman" w:cs="Times New Roman"/>
+          <w:b/>
+          <w:sz w:val="44"/>
+          <w:szCs w:val="44"/>
+        </w:rPr>
+      </w:pPr>
+    </w:p>
+    <w:p>
+      <w:pPr>
+        <w:tabs>
+          <w:tab w:val="left" w:pos="4650"/>
+        </w:tabs>
+        <w:jc w:val="center"/>
+        <w:rPr>
+          <w:rFonts w:ascii="Times New Roman" w:hAnsi="Times New Roman" w:cs="Times New Roman"/>
+          <w:b/>
+          <w:sz w:val="44"/>
+          <w:szCs w:val="44"/>
+        </w:rPr>
+      </w:pPr>
+    </w:p>
+    <w:p>
+      <w:pPr>
+        <w:tabs>
+          <w:tab w:val="left" w:pos="4650"/>
+        </w:tabs>
+        <w:jc w:val="center"/>
+        <w:rPr>
+          <w:rFonts w:ascii="Times New Roman" w:hAnsi="Times New Roman" w:cs="Times New Roman"/>
+          <w:sz w:val="44"/>
+          <w:szCs w:val="44"/>
+        </w:rPr>
+      </w:pPr>
+      <w:r>
+        <w:rPr>
+          <w:rFonts w:ascii="Times New Roman" w:hAnsi="Times New Roman" w:cs="Times New Roman"/>
+          <w:b/>
+          <w:sz w:val="44"/>
+          <w:szCs w:val="44"/>
+        </w:rPr>
+        <w:t>Name:</w:t>
+      </w:r>
+      <w:r>
+        <w:rPr>
+          <w:rFonts w:ascii="Times New Roman" w:hAnsi="Times New Roman" w:cs="Times New Roman"/>
+          <w:sz w:val="40"/>
+          <w:szCs w:val="44"/>
+        </w:rPr>
+        <w:t xml:space="preserve"> Muhammad Fahad</w:t>
+      </w:r>
+    </w:p>
+    <w:p>
+      <w:pPr>
+        <w:tabs>
+          <w:tab w:val="left" w:pos="4650"/>
+        </w:tabs>
+        <w:jc w:val="center"/>
+        <w:rPr>
+          <w:rFonts w:ascii="Times New Roman" w:hAnsi="Times New Roman" w:cs="Times New Roman"/>
+          <w:sz w:val="40"/>
+          <w:szCs w:val="44"/>
+        </w:rPr>
+      </w:pPr>
+      <w:r>
+        <w:rPr>
+          <w:rFonts w:ascii="Times New Roman" w:hAnsi="Times New Roman" w:cs="Times New Roman"/>
+          <w:b/>
+          <w:sz w:val="44"/>
+          <w:szCs w:val="44"/>
+        </w:rPr>
+        <w:t>ID:</w:t>
+      </w:r>
+      <w:r>
+        <w:rPr>
+          <w:rFonts w:ascii="Times New Roman" w:hAnsi="Times New Roman" w:cs="Times New Roman"/>
+          <w:sz w:val="44"/>
+          <w:szCs w:val="44"/>
+        </w:rPr>
+        <w:t xml:space="preserve"> </w:t>
+      </w:r>
+      <w:r>
+        <w:rPr>
+          <w:rFonts w:ascii="Times New Roman" w:hAnsi="Times New Roman" w:cs="Times New Roman"/>
+          <w:sz w:val="40"/>
+          <w:szCs w:val="44"/>
+        </w:rPr>
+        <w:t>FA19-BSSE-0014</w:t>
+      </w:r>
+    </w:p>
+    <w:p>
+      <w:pPr>
+        <w:tabs>
+          <w:tab w:val="left" w:pos="4650"/>
+        </w:tabs>
+        <w:jc w:val="center"/>
+        <w:rPr>
+          <w:rFonts w:ascii="Times New Roman" w:hAnsi="Times New Roman" w:cs="Times New Roman"/>
+          <w:sz w:val="44"/>
+          <w:szCs w:val="44"/>
+        </w:rPr>
+      </w:pPr>
+      <w:r>
+        <w:rPr>
+          <w:rFonts w:ascii="Times New Roman" w:hAnsi="Times New Roman" w:cs="Times New Roman"/>
+          <w:b/>
+          <w:sz w:val="44"/>
+          <w:szCs w:val="44"/>
+        </w:rPr>
+        <w:t>Course:</w:t>
+      </w:r>
+      <w:r>
+        <w:rPr>
+          <w:rFonts w:ascii="Times New Roman" w:hAnsi="Times New Roman" w:cs="Times New Roman"/>
+          <w:sz w:val="44"/>
+          <w:szCs w:val="44"/>
+        </w:rPr>
+        <w:t xml:space="preserve"> </w:t>
+      </w:r>
+      <w:r>
+        <w:rPr>
+          <w:rFonts w:ascii="Times New Roman" w:hAnsi="Times New Roman" w:cs="Times New Roman"/>
+          <w:sz w:val="44"/>
+          <w:szCs w:val="44"/>
+        </w:rPr>
+        <w:t>Data Communications and Networks</w:t>
+      </w:r>
+    </w:p>
+    <w:p>
+      <w:pPr>
+        <w:tabs>
+          <w:tab w:val="left" w:pos="4650"/>
+        </w:tabs>
+        <w:jc w:val="center"/>
+        <w:rPr>
+          <w:rFonts w:ascii="Times New Roman" w:hAnsi="Times New Roman" w:cs="Times New Roman"/>
+          <w:sz w:val="44"/>
+          <w:szCs w:val="44"/>
+        </w:rPr>
+      </w:pPr>
+      <w:r>
+        <w:rPr>
+          <w:rFonts w:ascii="Times New Roman" w:hAnsi="Times New Roman" w:cs="Times New Roman"/>
+          <w:b/>
+          <w:sz w:val="44"/>
+          <w:szCs w:val="44"/>
+        </w:rPr>
+        <w:t>Section:</w:t>
+      </w:r>
+      <w:r>
+        <w:rPr>
+          <w:rFonts w:ascii="Times New Roman" w:hAnsi="Times New Roman" w:cs="Times New Roman"/>
+          <w:sz w:val="44"/>
+          <w:szCs w:val="44"/>
+        </w:rPr>
+        <w:t xml:space="preserve"> </w:t>
+      </w:r>
+      <w:r>
+        <w:rPr>
+          <w:rFonts w:ascii="Times New Roman" w:hAnsi="Times New Roman" w:cs="Times New Roman"/>
+          <w:sz w:val="44"/>
+          <w:szCs w:val="44"/>
+        </w:rPr>
+        <w:t>AM</w:t>
+      </w:r>
+    </w:p>
+    <w:p>
+      <w:pPr>
+        <w:tabs>
+          <w:tab w:val="left" w:pos="4650"/>
+        </w:tabs>
+        <w:jc w:val="center"/>
+        <w:rPr>
+          <w:rFonts w:ascii="Times New Roman" w:hAnsi="Times New Roman" w:cs="Times New Roman"/>
+          <w:sz w:val="36"/>
+          <w:szCs w:val="36"/>
+        </w:rPr>
+      </w:pPr>
+      <w:r>
+        <w:rPr>
+          <w:rFonts w:ascii="Times New Roman" w:hAnsi="Times New Roman" w:cs="Times New Roman"/>
+          <w:b/>
+          <w:sz w:val="44"/>
+          <w:szCs w:val="44"/>
+        </w:rPr>
+        <w:t>T</w:t>
+      </w:r>
+      <w:r>
+        <w:rPr>
+          <w:rFonts w:ascii="Times New Roman" w:hAnsi="Times New Roman" w:cs="Times New Roman"/>
+          <w:b/>
+          <w:sz w:val="44"/>
+          <w:szCs w:val="44"/>
+        </w:rPr>
+        <w:t>eacher:</w:t>
+      </w:r>
+      <w:r>
+        <w:t xml:space="preserve"> </w:t>
+      </w:r>
+      <w:r>
+        <w:rPr>
+          <w:rFonts w:ascii="Times New Roman" w:hAnsi="Times New Roman" w:cs="Times New Roman"/>
+          <w:sz w:val="44"/>
+          <w:szCs w:val="44"/>
+        </w:rPr>
+        <w:t>SYED MEIRAJ Hasan</w:t>
+      </w:r>
+    </w:p>
+    <w:p>
+      <w:pPr>
+        <w:tabs>
+          <w:tab w:val="left" w:pos="4650"/>
+        </w:tabs>
+        <w:jc w:val="center"/>
+        <w:rPr>
+          <w:rFonts w:ascii="Times New Roman" w:hAnsi="Times New Roman" w:cs="Times New Roman"/>
+          <w:sz w:val="36"/>
+          <w:szCs w:val="36"/>
+        </w:rPr>
+      </w:pPr>
+    </w:p>
+    <w:p>
+      <w:pPr>
+        <w:tabs>
+          <w:tab w:val="left" w:pos="4650"/>
+        </w:tabs>
+        <w:jc w:val="center"/>
+        <w:rPr>
+          <w:rFonts w:ascii="Times New Roman" w:hAnsi="Times New Roman" w:cs="Times New Roman"/>
+          <w:sz w:val="36"/>
+          <w:szCs w:val="36"/>
+        </w:rPr>
+      </w:pPr>
+    </w:p>
+    <w:p>
+      <w:pPr>
+        <w:spacing w:after="0"/>
+        <w:rPr>
+          <w:b/>
+          <w:sz w:val="24"/>
+        </w:rPr>
+      </w:pPr>
+      <w:r>
+        <w:rPr>
+          <w:b/>
+          <w:sz w:val="24"/>
+        </w:rPr>
+        <w:t xml:space="preserve"> </w:t>
+      </w:r>
+    </w:p>
+    <w:p>
+      <w:pPr>
+        <w:rPr>
+          <w:b/>
+          <w:sz w:val="24"/>
+        </w:rPr>
+      </w:pPr>
+      <w:r>
+        <w:rPr>
+          <w:b/>
+          <w:sz w:val="24"/>
+        </w:rPr>
+        <w:br w:type="page"/>
+      </w:r>
+    </w:p>
+    <w:p>
+      <w:pPr>
+        <w:spacing w:after="0"/>
+        <w:rPr>
+          <w:b/>
+          <w:sz w:val="24"/>
+        </w:rPr>
+      </w:pPr>
+    </w:p>
+    <w:p>
+      <w:pPr>
+        <w:pStyle w:val="Heading3"/>
+      </w:pPr>
+      <w:r>
+        <w:t>Task 01:</w:t>
+      </w:r>
+    </w:p>
+    <w:p>
+      <w:pPr>
+        <w:spacing w:after="0"/>
+        <w:rPr>
+          <w:b/>
+          <w:sz w:val="24"/>
+        </w:rPr>
+      </w:pPr>
+      <w:r>
+        <w:rPr>
+          <w:noProof/>
+        </w:rPr>
+        <w:drawing>
+          <wp:inline distT="0" distB="0" distL="0" distR="0" wp14:anchorId="2FD4F183" wp14:editId="61AB4574">
+            <wp:extent cx="6858000" cy="2258060"/>
+            <wp:effectExtent l="0" t="0" r="0" b="8890"/>
+            <wp:docPr id="3" name="Picture 3"/>
+            <wp:cNvGraphicFramePr>
+              <a:graphicFrameLocks xmlns:a="http://schemas.openxmlformats.org/drawingml/2006/main" noChangeAspect="1"/>
+            </wp:cNvGraphicFramePr>
+            <a:graphic xmlns:a="http://schemas.openxmlformats.org/drawingml/2006/main">
+              <a:graphicData uri="http://schemas.openxmlformats.org/drawingml/2006/picture">
+                <pic:pic xmlns:pic="http://schemas.openxmlformats.org/drawingml/2006/picture">
+                  <pic:nvPicPr>
+                    <pic:cNvPr id="1" name=""/>
+                    <pic:cNvPicPr/>
+                  </pic:nvPicPr>
+                  <pic:blipFill>
+                    <a:blip r:embed="rId7"/>
+                    <a:stretch>
+                      <a:fillRect/>
+                    </a:stretch>
+                  </pic:blipFill>
+                  <pic:spPr>
+                    <a:xfrm>
+                      <a:off x="0" y="0"/>
+                      <a:ext cx="6858000" cy="2258060"/>
+                    </a:xfrm>
+                    <a:prstGeom prst="rect">
+                      <a:avLst/>
+                    </a:prstGeom>
+                  </pic:spPr>
+                </pic:pic>
+              </a:graphicData>
+            </a:graphic>
+          </wp:inline>
+        </w:drawing>
+      </w:r>
+    </w:p>
+    <w:p>
+      <w:pPr>
+        <w:spacing w:after="0"/>
+        <w:rPr>
+          <w:b/>
+          <w:sz w:val="24"/>
+        </w:rPr>
+      </w:pPr>
+    </w:p>
+    <w:p>
+      <w:pPr>
+        <w:pStyle w:val="Heading3"/>
+      </w:pPr>
+      <w:r>
+        <w:t>Task 0</w:t>
+      </w:r>
+      <w:r>
+        <w:t>2 (</w:t>
+      </w:r>
+      <w:hyperlink r:id="rId8" w:history="1">
+        <w:r>
+          <w:rPr>
+            <w:rStyle w:val="Hyperlink"/>
+          </w:rPr>
+          <w:t>www.nadra.gov.pk</w:t>
+        </w:r>
+      </w:hyperlink>
+      <w:r>
+        <w:t>)</w:t>
+      </w:r>
+      <w:r>
+        <w:t>:</w:t>
+      </w:r>
+    </w:p>
+    <w:p>
+      <w:r>
+        <w:rPr>
+          <w:noProof/>
+        </w:rPr>
+        <w:drawing>
+          <wp:inline distT="0" distB="0" distL="0" distR="0" wp14:anchorId="1A5F8492" wp14:editId="7CBCD931">
+            <wp:extent cx="6858000" cy="2370455"/>
+            <wp:effectExtent l="0" t="0" r="0" b="0"/>
+            <wp:docPr id="5" name="Picture 5"/>
+            <wp:cNvGraphicFramePr>
+              <a:graphicFrameLocks xmlns:a="http://schemas.openxmlformats.org/drawingml/2006/main" noChangeAspect="1"/>
+            </wp:cNvGraphicFramePr>
+            <a:graphic xmlns:a="http://schemas.openxmlformats.org/drawingml/2006/main">
+              <a:graphicData uri="http://schemas.openxmlformats.org/drawingml/2006/picture">
+                <pic:pic xmlns:pic="http://schemas.openxmlformats.org/drawingml/2006/picture">
+                  <pic:nvPicPr>
+                    <pic:cNvPr id="1" name=""/>
+                    <pic:cNvPicPr/>
+                  </pic:nvPicPr>
+                  <pic:blipFill>
+                    <a:blip r:embed="rId9"/>
+                    <a:stretch>
+                      <a:fillRect/>
+                    </a:stretch>
+                  </pic:blipFill>
+                  <pic:spPr>
+                    <a:xfrm>
+                      <a:off x="0" y="0"/>
+                      <a:ext cx="6858000" cy="2370455"/>
+                    </a:xfrm>
+                    <a:prstGeom prst="rect">
+                      <a:avLst/>
+                    </a:prstGeom>
+                  </pic:spPr>
+                </pic:pic>
+              </a:graphicData>
+            </a:graphic>
+          </wp:inline>
+        </w:drawing>
+      </w:r>
+    </w:p>
+    <w:p>
+      <w:pPr>
+        <w:pStyle w:val="Heading3"/>
+      </w:pPr>
+      <w:r>
+        <w:t>Task 0</w:t>
+      </w:r>
+      <w:r>
+        <w:t>3</w:t>
+      </w:r>
+      <w:r>
+        <w:t xml:space="preserve"> (</w:t>
+      </w:r>
+      <w:r>
+        <w:t>www.finance.gov.pk</w:t>
+      </w:r>
+      <w:r>
+        <w:t>):</w:t>
+      </w:r>
+    </w:p>
+    <w:p>
+      <w:r>
+        <w:rPr>
+          <w:noProof/>
+        </w:rPr>
+        <w:drawing>
+          <wp:inline distT="0" distB="0" distL="0" distR="0" wp14:anchorId="19C8381D" wp14:editId="5E407844">
+            <wp:extent cx="6858000" cy="1576705"/>
+            <wp:effectExtent l="0" t="0" r="0" b="4445"/>
+            <wp:docPr id="6" name="Picture 6"/>
+            <wp:cNvGraphicFramePr>
+              <a:graphicFrameLocks xmlns:a="http://schemas.openxmlformats.org/drawingml/2006/main" noChangeAspect="1"/>
+            </wp:cNvGraphicFramePr>
+            <a:graphic xmlns:a="http://schemas.openxmlformats.org/drawingml/2006/main">
+              <a:graphicData uri="http://schemas.openxmlformats.org/drawingml/2006/picture">
+                <pic:pic xmlns:pic="http://schemas.openxmlformats.org/drawingml/2006/picture">
+                  <pic:nvPicPr>
+                    <pic:cNvPr id="1" name=""/>
+                    <pic:cNvPicPr/>
+                  </pic:nvPicPr>
+                  <pic:blipFill>
+                    <a:blip r:embed="rId10"/>
+                    <a:stretch>
+                      <a:fillRect/>
+                    </a:stretch>
+                  </pic:blipFill>
+                  <pic:spPr>
+                    <a:xfrm>
+                      <a:off x="0" y="0"/>
+                      <a:ext cx="6858000" cy="1576705"/>
+                    </a:xfrm>
+                    <a:prstGeom prst="rect">
+                      <a:avLst/>
+                    </a:prstGeom>
+                  </pic:spPr>
+                </pic:pic>
+              </a:graphicData>
+            </a:graphic>
+          </wp:inline>
+        </w:drawing>
+      </w:r>
     </w:p>
     <w:p/>
     <w:p/>
     <w:p/>
     <w:p/>
+    <w:p>
+      <w:pPr>
+        <w:pStyle w:val="Heading3"/>
+      </w:pPr>
+      <w:r>
+        <w:t>Task 0</w:t>
+      </w:r>
+      <w:r>
+        <w:t>4</w:t>
+      </w:r>
+      <w:r>
+        <w:t xml:space="preserve"> (</w:t>
+      </w:r>
+      <w:hyperlink r:id="rId11" w:history="1">
+        <w:r>
+          <w:rPr>
+            <w:rStyle w:val="Hyperlink"/>
+          </w:rPr>
+          <w:t>www.pmo.gov.pk</w:t>
+        </w:r>
+      </w:hyperlink>
+      <w:r>
+        <w:t>):</w:t>
+      </w:r>
+    </w:p>
+    <w:p>
+      <w:r>
+        <w:rPr>
+          <w:noProof/>
+        </w:rPr>
+        <w:drawing>
+          <wp:inline distT="0" distB="0" distL="0" distR="0" wp14:anchorId="62DB4064" wp14:editId="5A73D7A8">
+            <wp:extent cx="6858000" cy="2348865"/>
+            <wp:effectExtent l="0" t="0" r="0" b="0"/>
+            <wp:docPr id="7" name="Picture 7"/>
+            <wp:cNvGraphicFramePr>
+              <a:graphicFrameLocks xmlns:a="http://schemas.openxmlformats.org/drawingml/2006/main" noChangeAspect="1"/>
+            </wp:cNvGraphicFramePr>
+            <a:graphic xmlns:a="http://schemas.openxmlformats.org/drawingml/2006/main">
+              <a:graphicData uri="http://schemas.openxmlformats.org/drawingml/2006/picture">
+                <pic:pic xmlns:pic="http://schemas.openxmlformats.org/drawingml/2006/picture">
+                  <pic:nvPicPr>
+                    <pic:cNvPr id="1" name=""/>
+                    <pic:cNvPicPr/>
+                  </pic:nvPicPr>
+                  <pic:blipFill>
+                    <a:blip r:embed="rId12"/>
+                    <a:stretch>
+                      <a:fillRect/>
+                    </a:stretch>
+                  </pic:blipFill>
+                  <pic:spPr>
+                    <a:xfrm>
+                      <a:off x="0" y="0"/>
+                      <a:ext cx="6858000" cy="2348865"/>
+                    </a:xfrm>
+                    <a:prstGeom prst="rect">
+                      <a:avLst/>
+                    </a:prstGeom>
+                  </pic:spPr>
+                </pic:pic>
+              </a:graphicData>
+            </a:graphic>
+          </wp:inline>
+        </w:drawing>
+      </w:r>
+    </w:p>
+    <w:p>
+      <w:pPr>
+        <w:pStyle w:val="Heading3"/>
+      </w:pPr>
+      <w:r>
+        <w:t>Task 0</w:t>
+      </w:r>
+      <w:r>
+        <w:t>5</w:t>
+      </w:r>
+      <w:r>
+        <w:t xml:space="preserve"> (</w:t>
+      </w:r>
+      <w:hyperlink r:id="rId13" w:history="1">
+        <w:r>
+          <w:rPr>
+            <w:rStyle w:val="Hyperlink"/>
+          </w:rPr>
+          <w:t>www.uet.edu.pk</w:t>
+        </w:r>
+      </w:hyperlink>
+      <w:r>
+        <w:t>):</w:t>
+      </w:r>
+    </w:p>
+    <w:p>
+      <w:r>
+        <w:rPr>
+          <w:noProof/>
+        </w:rPr>
+        <w:drawing>
+          <wp:inline distT="0" distB="0" distL="0" distR="0" wp14:anchorId="26873657" wp14:editId="73871714">
+            <wp:extent cx="6858000" cy="2213610"/>
+            <wp:effectExtent l="0" t="0" r="0" b="0"/>
+            <wp:docPr id="9" name="Picture 9"/>
+            <wp:cNvGraphicFramePr>
+              <a:graphicFrameLocks xmlns:a="http://schemas.openxmlformats.org/drawingml/2006/main" noChangeAspect="1"/>
+            </wp:cNvGraphicFramePr>
+            <a:graphic xmlns:a="http://schemas.openxmlformats.org/drawingml/2006/main">
+              <a:graphicData uri="http://schemas.openxmlformats.org/drawingml/2006/picture">
+                <pic:pic xmlns:pic="http://schemas.openxmlformats.org/drawingml/2006/picture">
+                  <pic:nvPicPr>
+                    <pic:cNvPr id="1" name=""/>
+                    <pic:cNvPicPr/>
+                  </pic:nvPicPr>
+                  <pic:blipFill>
+                    <a:blip r:embed="rId14"/>
+                    <a:stretch>
+                      <a:fillRect/>
+                    </a:stretch>
+                  </pic:blipFill>
+                  <pic:spPr>
+                    <a:xfrm>
+                      <a:off x="0" y="0"/>
+                      <a:ext cx="6858000" cy="2213610"/>
+                    </a:xfrm>
+                    <a:prstGeom prst="rect">
+                      <a:avLst/>
+                    </a:prstGeom>
+                  </pic:spPr>
+                </pic:pic>
+              </a:graphicData>
+            </a:graphic>
+          </wp:inline>
+        </w:drawing>
+      </w:r>
+    </w:p>
+    <w:p>
+      <w:pPr>
+        <w:pStyle w:val="Heading3"/>
+      </w:pPr>
+      <w:r>
+        <w:t>Task 0</w:t>
+      </w:r>
+      <w:r>
+        <w:t>6</w:t>
+      </w:r>
+      <w:r>
+        <w:t xml:space="preserve"> (</w:t>
+      </w:r>
+      <w:hyperlink r:id="rId15" w:history="1">
+        <w:r>
+          <w:rPr>
+            <w:rStyle w:val="Hyperlink"/>
+          </w:rPr>
+          <w:t>www.uswat.edu.pk</w:t>
+        </w:r>
+      </w:hyperlink>
+      <w:r>
+        <w:t>):</w:t>
+      </w:r>
+    </w:p>
+    <w:p>
+      <w:r>
+        <w:rPr>
+          <w:noProof/>
+        </w:rPr>
+        <w:drawing>
+          <wp:inline distT="0" distB="0" distL="0" distR="0" wp14:anchorId="3D86D7FC" wp14:editId="4A645944">
+            <wp:extent cx="6858000" cy="2077720"/>
+            <wp:effectExtent l="0" t="0" r="0" b="0"/>
+            <wp:docPr id="10" name="Picture 10"/>
+            <wp:cNvGraphicFramePr>
+              <a:graphicFrameLocks xmlns:a="http://schemas.openxmlformats.org/drawingml/2006/main" noChangeAspect="1"/>
+            </wp:cNvGraphicFramePr>
+            <a:graphic xmlns:a="http://schemas.openxmlformats.org/drawingml/2006/main">
+              <a:graphicData uri="http://schemas.openxmlformats.org/drawingml/2006/picture">
+                <pic:pic xmlns:pic="http://schemas.openxmlformats.org/drawingml/2006/picture">
+                  <pic:nvPicPr>
+                    <pic:cNvPr id="1" name=""/>
+                    <pic:cNvPicPr/>
+                  </pic:nvPicPr>
+                  <pic:blipFill>
+                    <a:blip r:embed="rId16"/>
+                    <a:stretch>
+                      <a:fillRect/>
+                    </a:stretch>
+                  </pic:blipFill>
+                  <pic:spPr>
+                    <a:xfrm>
+                      <a:off x="0" y="0"/>
+                      <a:ext cx="6858000" cy="2077720"/>
+                    </a:xfrm>
+                    <a:prstGeom prst="rect">
+                      <a:avLst/>
+                    </a:prstGeom>
+                  </pic:spPr>
+                </pic:pic>
+              </a:graphicData>
+            </a:graphic>
+          </wp:inline>
+        </w:drawing>
+      </w:r>
+    </w:p>
     <w:p/>
     <w:p/>
+    <w:p>
+      <w:pPr>
+        <w:pStyle w:val="Heading3"/>
+      </w:pPr>
+      <w:r>
+        <w:t>Task 0</w:t>
+      </w:r>
+      <w:r>
+        <w:t>7</w:t>
+      </w:r>
+      <w:r>
+        <w:t xml:space="preserve"> (</w:t>
+      </w:r>
+      <w:hyperlink r:id="rId17" w:history="1">
+        <w:r>
+          <w:rPr>
+            <w:rStyle w:val="Hyperlink"/>
+          </w:rPr>
+          <w:t>www.kum.edu.pk</w:t>
+        </w:r>
+      </w:hyperlink>
+      <w:r>
+        <w:t>):</w:t>
+      </w:r>
+    </w:p>
+    <w:p>
+      <w:r>
+        <w:rPr>
+          <w:noProof/>
+        </w:rPr>
+        <w:drawing>
+          <wp:inline distT="0" distB="0" distL="0" distR="0" wp14:anchorId="27275F7B" wp14:editId="3AD9F089">
+            <wp:extent cx="6858000" cy="1522095"/>
+            <wp:effectExtent l="0" t="0" r="0" b="1905"/>
+            <wp:docPr id="12" name="Picture 12"/>
+            <wp:cNvGraphicFramePr>
+              <a:graphicFrameLocks xmlns:a="http://schemas.openxmlformats.org/drawingml/2006/main" noChangeAspect="1"/>
+            </wp:cNvGraphicFramePr>
+            <a:graphic xmlns:a="http://schemas.openxmlformats.org/drawingml/2006/main">
+              <a:graphicData uri="http://schemas.openxmlformats.org/drawingml/2006/picture">
+                <pic:pic xmlns:pic="http://schemas.openxmlformats.org/drawingml/2006/picture">
+                  <pic:nvPicPr>
+                    <pic:cNvPr id="1" name=""/>
+                    <pic:cNvPicPr/>
+                  </pic:nvPicPr>
+                  <pic:blipFill>
+                    <a:blip r:embed="rId18"/>
+                    <a:stretch>
+                      <a:fillRect/>
+                    </a:stretch>
+                  </pic:blipFill>
+                  <pic:spPr>
+                    <a:xfrm>
+                      <a:off x="0" y="0"/>
+                      <a:ext cx="6858000" cy="1522095"/>
+                    </a:xfrm>
+                    <a:prstGeom prst="rect">
+                      <a:avLst/>
+                    </a:prstGeom>
+                  </pic:spPr>
+                </pic:pic>
+              </a:graphicData>
+            </a:graphic>
+          </wp:inline>
+        </w:drawing>
+      </w:r>
+    </w:p>
     <w:p/>
-    <w:p>
-      <w:pPr>
-        <w:rPr>
-          <w:rFonts w:ascii="Times New Roman" w:hAnsi="Times New Roman" w:cs="Times New Roman"/>
-          <w:sz w:val="44"/>
-          <w:szCs w:val="44"/>
-        </w:rPr>
-      </w:pPr>
-    </w:p>
-    <w:p>
-      <w:pPr>
-        <w:tabs>
-          <w:tab w:val="left" w:pos="4650"/>
-        </w:tabs>
-        <w:jc w:val="center"/>
-        <w:rPr>
-          <w:rFonts w:ascii="Times New Roman" w:hAnsi="Times New Roman" w:cs="Times New Roman"/>
-          <w:b/>
-          <w:sz w:val="44"/>
-          <w:szCs w:val="44"/>
-        </w:rPr>
-      </w:pPr>
-    </w:p>
-    <w:p>
-      <w:pPr>
-        <w:tabs>
-          <w:tab w:val="left" w:pos="4650"/>
-        </w:tabs>
-        <w:jc w:val="center"/>
-        <w:rPr>
-          <w:rFonts w:ascii="Times New Roman" w:hAnsi="Times New Roman" w:cs="Times New Roman"/>
-          <w:b/>
-          <w:sz w:val="44"/>
-          <w:szCs w:val="44"/>
-        </w:rPr>
-      </w:pPr>
-    </w:p>
-    <w:p>
-      <w:pPr>
-        <w:tabs>
-          <w:tab w:val="left" w:pos="4650"/>
-        </w:tabs>
-        <w:jc w:val="center"/>
-        <w:rPr>
-          <w:rFonts w:ascii="Times New Roman" w:hAnsi="Times New Roman" w:cs="Times New Roman"/>
-          <w:b/>
-          <w:sz w:val="44"/>
-          <w:szCs w:val="44"/>
-        </w:rPr>
-      </w:pPr>
-    </w:p>
-    <w:p>
-      <w:pPr>
-        <w:tabs>
-          <w:tab w:val="left" w:pos="4650"/>
-        </w:tabs>
-        <w:jc w:val="center"/>
-        <w:rPr>
-          <w:rFonts w:ascii="Times New Roman" w:hAnsi="Times New Roman" w:cs="Times New Roman"/>
-          <w:b/>
-          <w:sz w:val="44"/>
-          <w:szCs w:val="44"/>
-        </w:rPr>
-      </w:pPr>
-    </w:p>
-    <w:p>
-      <w:pPr>
-        <w:tabs>
-          <w:tab w:val="left" w:pos="4650"/>
-        </w:tabs>
-        <w:jc w:val="center"/>
-        <w:rPr>
-          <w:rFonts w:ascii="Times New Roman" w:hAnsi="Times New Roman" w:cs="Times New Roman"/>
-          <w:b/>
-          <w:sz w:val="44"/>
-          <w:szCs w:val="44"/>
-        </w:rPr>
-      </w:pPr>
-    </w:p>
-    <w:p>
-      <w:pPr>
-        <w:tabs>
-          <w:tab w:val="left" w:pos="4650"/>
-        </w:tabs>
-        <w:jc w:val="center"/>
-        <w:rPr>
-          <w:rFonts w:ascii="Times New Roman" w:hAnsi="Times New Roman" w:cs="Times New Roman"/>
-          <w:sz w:val="44"/>
-          <w:szCs w:val="44"/>
-        </w:rPr>
-      </w:pPr>
-      <w:r>
-        <w:rPr>
-          <w:rFonts w:ascii="Times New Roman" w:hAnsi="Times New Roman" w:cs="Times New Roman"/>
-          <w:b/>
-          <w:sz w:val="44"/>
-          <w:szCs w:val="44"/>
-        </w:rPr>
-        <w:t>Name:</w:t>
-      </w:r>
-      <w:r>
-        <w:rPr>
-          <w:rFonts w:ascii="Times New Roman" w:hAnsi="Times New Roman" w:cs="Times New Roman"/>
-          <w:sz w:val="40"/>
-          <w:szCs w:val="44"/>
-        </w:rPr>
-        <w:t xml:space="preserve"> Muhammad Fahad</w:t>
-      </w:r>
-    </w:p>
-    <w:p>
-      <w:pPr>
-        <w:tabs>
-          <w:tab w:val="left" w:pos="4650"/>
-        </w:tabs>
-        <w:jc w:val="center"/>
-        <w:rPr>
-          <w:rFonts w:ascii="Times New Roman" w:hAnsi="Times New Roman" w:cs="Times New Roman"/>
-          <w:sz w:val="40"/>
-          <w:szCs w:val="44"/>
-        </w:rPr>
-      </w:pPr>
-      <w:r>
-        <w:rPr>
-          <w:rFonts w:ascii="Times New Roman" w:hAnsi="Times New Roman" w:cs="Times New Roman"/>
-          <w:b/>
-          <w:sz w:val="44"/>
-          <w:szCs w:val="44"/>
-        </w:rPr>
-        <w:t>ID:</w:t>
-      </w:r>
-      <w:r>
-        <w:rPr>
-          <w:rFonts w:ascii="Times New Roman" w:hAnsi="Times New Roman" w:cs="Times New Roman"/>
-          <w:sz w:val="44"/>
-          <w:szCs w:val="44"/>
-        </w:rPr>
-        <w:t xml:space="preserve"> </w:t>
-      </w:r>
-      <w:r>
-        <w:rPr>
-          <w:rFonts w:ascii="Times New Roman" w:hAnsi="Times New Roman" w:cs="Times New Roman"/>
-          <w:sz w:val="40"/>
-          <w:szCs w:val="44"/>
-        </w:rPr>
-        <w:t>FA19-BSSE-0014</w:t>
-      </w:r>
-    </w:p>
-    <w:p>
-      <w:pPr>
-        <w:tabs>
-          <w:tab w:val="left" w:pos="4650"/>
-        </w:tabs>
-        <w:jc w:val="center"/>
-        <w:rPr>
-          <w:rFonts w:ascii="Times New Roman" w:hAnsi="Times New Roman" w:cs="Times New Roman"/>
-          <w:sz w:val="44"/>
-          <w:szCs w:val="44"/>
-        </w:rPr>
-      </w:pPr>
-      <w:r>
-        <w:rPr>
-          <w:rFonts w:ascii="Times New Roman" w:hAnsi="Times New Roman" w:cs="Times New Roman"/>
-          <w:b/>
-          <w:sz w:val="44"/>
-          <w:szCs w:val="44"/>
-        </w:rPr>
-        <w:t>Course:</w:t>
-      </w:r>
-      <w:r>
-        <w:rPr>
-          <w:rFonts w:ascii="Times New Roman" w:hAnsi="Times New Roman" w:cs="Times New Roman"/>
-          <w:sz w:val="44"/>
-          <w:szCs w:val="44"/>
-        </w:rPr>
-        <w:t xml:space="preserve"> </w:t>
-      </w:r>
-    </w:p>
-    <w:p>
-      <w:pPr>
-        <w:tabs>
-          <w:tab w:val="left" w:pos="4650"/>
-        </w:tabs>
-        <w:jc w:val="center"/>
-        <w:rPr>
-          <w:rFonts w:ascii="Times New Roman" w:hAnsi="Times New Roman" w:cs="Times New Roman"/>
-          <w:sz w:val="44"/>
-          <w:szCs w:val="44"/>
-        </w:rPr>
-      </w:pPr>
-      <w:r>
-        <w:rPr>
-          <w:rFonts w:ascii="Times New Roman" w:hAnsi="Times New Roman" w:cs="Times New Roman"/>
-          <w:b/>
-          <w:sz w:val="44"/>
-          <w:szCs w:val="44"/>
-        </w:rPr>
-        <w:t>Section:</w:t>
-      </w:r>
-      <w:r>
-        <w:rPr>
-          <w:rFonts w:ascii="Times New Roman" w:hAnsi="Times New Roman" w:cs="Times New Roman"/>
-          <w:sz w:val="44"/>
-          <w:szCs w:val="44"/>
-        </w:rPr>
-        <w:t xml:space="preserve"> </w:t>
-      </w:r>
-    </w:p>
-    <w:p>
-      <w:pPr>
-        <w:tabs>
-          <w:tab w:val="left" w:pos="4650"/>
-        </w:tabs>
-        <w:jc w:val="center"/>
-        <w:rPr>
-          <w:rFonts w:ascii="Times New Roman" w:hAnsi="Times New Roman" w:cs="Times New Roman"/>
-          <w:sz w:val="36"/>
-          <w:szCs w:val="36"/>
-        </w:rPr>
-      </w:pPr>
-      <w:r>
-        <w:rPr>
-          <w:rFonts w:ascii="Times New Roman" w:hAnsi="Times New Roman" w:cs="Times New Roman"/>
-          <w:b/>
-          <w:sz w:val="44"/>
-          <w:szCs w:val="44"/>
-        </w:rPr>
-        <w:t>T</w:t>
-      </w:r>
-      <w:r>
-        <w:rPr>
-          <w:rFonts w:ascii="Times New Roman" w:hAnsi="Times New Roman" w:cs="Times New Roman"/>
-          <w:b/>
-          <w:sz w:val="44"/>
-          <w:szCs w:val="44"/>
-        </w:rPr>
-        <w:t>eacher:</w:t>
-      </w:r>
-      <w:r>
-        <w:t xml:space="preserve"> </w:t>
-      </w:r>
-    </w:p>
-    <w:p>
-      <w:pPr>
-        <w:tabs>
-          <w:tab w:val="left" w:pos="4650"/>
-        </w:tabs>
-        <w:jc w:val="center"/>
-        <w:rPr>
-          <w:rFonts w:ascii="Times New Roman" w:hAnsi="Times New Roman" w:cs="Times New Roman"/>
-          <w:sz w:val="36"/>
-          <w:szCs w:val="36"/>
-        </w:rPr>
-      </w:pPr>
-    </w:p>
-    <w:p>
-      <w:pPr>
-        <w:tabs>
-          <w:tab w:val="left" w:pos="4650"/>
-        </w:tabs>
-        <w:jc w:val="center"/>
-        <w:rPr>
-          <w:rFonts w:ascii="Times New Roman" w:hAnsi="Times New Roman" w:cs="Times New Roman"/>
-          <w:sz w:val="36"/>
-          <w:szCs w:val="36"/>
-        </w:rPr>
-      </w:pPr>
-    </w:p>
-    <w:p>
-      <w:pPr>
-        <w:spacing w:after="0"/>
-        <w:rPr>
-          <w:b/>
-          <w:sz w:val="24"/>
-        </w:rPr>
-      </w:pPr>
-      <w:r>
-        <w:rPr>
-          <w:b/>
-          <w:sz w:val="24"/>
-        </w:rPr>
-        <w:t xml:space="preserve"> </w:t>
-      </w:r>
-    </w:p>
     <w:sectPr>
-      <w:headerReference w:type="default" r:id="rId7"/>
-      <w:footerReference w:type="default" r:id="rId8"/>
+      <w:headerReference w:type="default" r:id="rId19"/>
+      <w:footerReference w:type="default" r:id="rId20"/>
       <w:pgSz w:w="12240" w:h="15840"/>
       <w:pgMar w:top="720" w:right="720" w:bottom="720" w:left="720" w:header="720" w:footer="720" w:gutter="0"/>
       <w:cols w:space="720"/>
@@ -644,7 +1133,7 @@
       <w:jc w:val="right"/>
     </w:pPr>
     <w:r>
-      <w:t>Software Architecture</w:t>
+      <w:t>Data Communications and Networks</w:t>
     </w:r>
   </w:p>
   <w:p>
@@ -751,7 +1240,7 @@
                               <w:sz w:val="44"/>
                               <w:szCs w:val="44"/>
                             </w:rPr>
-                            <w:t>1</w:t>
+                            <w:t>4</w:t>
                           </w:r>
                           <w:r>
                             <w:rPr>
@@ -814,7 +1303,7 @@
                               <w:sz w:val="24"/>
                               <w:szCs w:val="20"/>
                             </w:rPr>
-                            <w:t>Saturday, November 20, 2021</w:t>
+                            <w:t>Sunday, November 21, 2021</w:t>
                           </w:r>
                           <w:r>
                             <w:rPr>
@@ -885,7 +1374,7 @@
                         <w:sz w:val="44"/>
                         <w:szCs w:val="44"/>
                       </w:rPr>
-                      <w:t>1</w:t>
+                      <w:t>4</w:t>
                     </w:r>
                     <w:r>
                       <w:rPr>
@@ -948,7 +1437,7 @@
                         <w:sz w:val="24"/>
                         <w:szCs w:val="20"/>
                       </w:rPr>
-                      <w:t>Saturday, November 20, 2021</w:t>
+                      <w:t>Sunday, November 21, 2021</w:t>
                     </w:r>
                     <w:r>
                       <w:rPr>
@@ -1904,6 +2393,17 @@
       <w:rFonts w:eastAsiaTheme="minorEastAsia"/>
     </w:rPr>
   </w:style>
+  <w:style w:type="character" w:styleId="Hyperlink">
+    <w:name w:val="Hyperlink"/>
+    <w:basedOn w:val="DefaultParagraphFont"/>
+    <w:uiPriority w:val="99"/>
+    <w:unhideWhenUsed/>
+    <w:rsid w:val="00A668FA"/>
+    <w:rPr>
+      <w:color w:val="0563C1" w:themeColor="hyperlink"/>
+      <w:u w:val="single"/>
+    </w:rPr>
+  </w:style>
 </w:styles>
 </file>
 

</xml_diff>